<commit_message>
report updated random forest parts a,b
</commit_message>
<xml_diff>
--- a/Project2/report.docx
+++ b/Project2/report.docx
@@ -641,7 +641,7 @@
     </w:p>
     <w:p>
       <w:pPr>
-        <w:pStyle w:val="ListParagraph"/>
+        <w:pStyle w:val="a3"/>
         <w:numPr>
           <w:ilvl w:val="0"/>
           <w:numId w:val="1"/>
@@ -678,7 +678,7 @@
     </w:p>
     <w:p>
       <w:pPr>
-        <w:pStyle w:val="ListParagraph"/>
+        <w:pStyle w:val="a3"/>
         <w:rPr>
           <w:sz w:val="28"/>
           <w:szCs w:val="28"/>
@@ -836,17 +836,17 @@
     </w:p>
     <w:p>
       <w:pPr>
-        <w:pStyle w:val="ListParagraph"/>
-        <w:rPr>
-          <w:sz w:val="28"/>
-          <w:szCs w:val="28"/>
-          <w:lang w:val="el-GR"/>
-        </w:rPr>
-      </w:pPr>
-    </w:p>
-    <w:p>
-      <w:pPr>
-        <w:pStyle w:val="ListParagraph"/>
+        <w:pStyle w:val="a3"/>
+        <w:rPr>
+          <w:sz w:val="28"/>
+          <w:szCs w:val="28"/>
+          <w:lang w:val="el-GR"/>
+        </w:rPr>
+      </w:pPr>
+    </w:p>
+    <w:p>
+      <w:pPr>
+        <w:pStyle w:val="a3"/>
         <w:rPr>
           <w:sz w:val="28"/>
           <w:szCs w:val="28"/>
@@ -913,7 +913,7 @@
     </w:p>
     <w:p>
       <w:pPr>
-        <w:pStyle w:val="ListParagraph"/>
+        <w:pStyle w:val="a3"/>
         <w:numPr>
           <w:ilvl w:val="0"/>
           <w:numId w:val="1"/>
@@ -942,7 +942,309 @@
     </w:p>
     <w:p>
       <w:pPr>
-        <w:pStyle w:val="ListParagraph"/>
+        <w:pStyle w:val="a3"/>
+        <w:rPr>
+          <w:sz w:val="28"/>
+          <w:szCs w:val="28"/>
+          <w:lang w:val="el-GR"/>
+        </w:rPr>
+      </w:pPr>
+      <w:r>
+        <w:rPr>
+          <w:sz w:val="28"/>
+          <w:szCs w:val="28"/>
+          <w:lang w:val="el-GR"/>
+        </w:rPr>
+        <w:t xml:space="preserve">Για τον αλγόριθμο </w:t>
+      </w:r>
+      <w:r>
+        <w:rPr>
+          <w:sz w:val="28"/>
+          <w:szCs w:val="28"/>
+        </w:rPr>
+        <w:t>Random</w:t>
+      </w:r>
+      <w:r>
+        <w:rPr>
+          <w:sz w:val="28"/>
+          <w:szCs w:val="28"/>
+          <w:lang w:val="el-GR"/>
+        </w:rPr>
+        <w:t xml:space="preserve"> </w:t>
+      </w:r>
+      <w:r>
+        <w:rPr>
+          <w:sz w:val="28"/>
+          <w:szCs w:val="28"/>
+        </w:rPr>
+        <w:t>Forest</w:t>
+      </w:r>
+      <w:r>
+        <w:rPr>
+          <w:sz w:val="28"/>
+          <w:szCs w:val="28"/>
+          <w:lang w:val="el-GR"/>
+        </w:rPr>
+        <w:t xml:space="preserve"> </w:t>
+      </w:r>
+      <w:r>
+        <w:rPr>
+          <w:sz w:val="28"/>
+          <w:szCs w:val="28"/>
+          <w:lang w:val="el-GR"/>
+        </w:rPr>
+        <w:t>έχουμε τις υπερπαραμέτρους</w:t>
+      </w:r>
+    </w:p>
+    <w:p>
+      <w:pPr>
+        <w:pStyle w:val="a3"/>
+        <w:rPr>
+          <w:sz w:val="28"/>
+          <w:szCs w:val="28"/>
+          <w:lang w:val="el-GR"/>
+        </w:rPr>
+      </w:pPr>
+      <w:r>
+        <w:rPr>
+          <w:sz w:val="28"/>
+          <w:szCs w:val="28"/>
+        </w:rPr>
+        <w:t xml:space="preserve">n_estimators </w:t>
+      </w:r>
+      <w:r>
+        <w:rPr>
+          <w:sz w:val="28"/>
+          <w:szCs w:val="28"/>
+          <w:lang w:val="el-GR"/>
+        </w:rPr>
+        <w:t>και</w:t>
+      </w:r>
+      <w:r>
+        <w:rPr>
+          <w:sz w:val="28"/>
+          <w:szCs w:val="28"/>
+        </w:rPr>
+        <w:t xml:space="preserve"> </w:t>
+      </w:r>
+      <w:r>
+        <w:rPr>
+          <w:sz w:val="28"/>
+          <w:szCs w:val="28"/>
+        </w:rPr>
+        <w:t>max_depth</w:t>
+      </w:r>
+      <w:r>
+        <w:rPr>
+          <w:sz w:val="28"/>
+          <w:szCs w:val="28"/>
+        </w:rPr>
+        <w:t>.</w:t>
+      </w:r>
+      <w:r>
+        <w:t xml:space="preserve"> </w:t>
+      </w:r>
+      <w:r>
+        <w:rPr>
+          <w:sz w:val="28"/>
+          <w:szCs w:val="28"/>
+          <w:lang w:val="el-GR"/>
+        </w:rPr>
+        <w:t xml:space="preserve">Βρήκαμε ότι οι τιμές, </w:t>
+      </w:r>
+      <w:r>
+        <w:rPr>
+          <w:sz w:val="28"/>
+          <w:szCs w:val="28"/>
+        </w:rPr>
+        <w:t>n</w:t>
+      </w:r>
+      <w:r>
+        <w:rPr>
+          <w:sz w:val="28"/>
+          <w:szCs w:val="28"/>
+          <w:lang w:val="el-GR"/>
+        </w:rPr>
+        <w:t>_</w:t>
+      </w:r>
+      <w:r>
+        <w:rPr>
+          <w:sz w:val="28"/>
+          <w:szCs w:val="28"/>
+        </w:rPr>
+        <w:t>estimators</w:t>
+      </w:r>
+      <w:r>
+        <w:rPr>
+          <w:sz w:val="28"/>
+          <w:szCs w:val="28"/>
+          <w:lang w:val="el-GR"/>
+        </w:rPr>
+        <w:t xml:space="preserve"> = 50  και </w:t>
+      </w:r>
+      <w:r>
+        <w:rPr>
+          <w:sz w:val="28"/>
+          <w:szCs w:val="28"/>
+        </w:rPr>
+        <w:t>max</w:t>
+      </w:r>
+      <w:r>
+        <w:rPr>
+          <w:sz w:val="28"/>
+          <w:szCs w:val="28"/>
+          <w:lang w:val="el-GR"/>
+        </w:rPr>
+        <w:t>_</w:t>
+      </w:r>
+      <w:r>
+        <w:rPr>
+          <w:sz w:val="28"/>
+          <w:szCs w:val="28"/>
+        </w:rPr>
+        <w:t>depth</w:t>
+      </w:r>
+      <w:r>
+        <w:rPr>
+          <w:sz w:val="28"/>
+          <w:szCs w:val="28"/>
+          <w:lang w:val="el-GR"/>
+        </w:rPr>
+        <w:t xml:space="preserve"> </w:t>
+      </w:r>
+      <w:r>
+        <w:rPr>
+          <w:sz w:val="28"/>
+          <w:szCs w:val="28"/>
+          <w:lang w:val="el-GR"/>
+        </w:rPr>
+        <w:t xml:space="preserve">= </w:t>
+      </w:r>
+      <w:r>
+        <w:rPr>
+          <w:sz w:val="28"/>
+          <w:szCs w:val="28"/>
+          <w:lang w:val="el-GR"/>
+        </w:rPr>
+        <w:t>none</w:t>
+      </w:r>
+      <w:r>
+        <w:rPr>
+          <w:sz w:val="28"/>
+          <w:szCs w:val="28"/>
+          <w:lang w:val="el-GR"/>
+        </w:rPr>
+        <w:t xml:space="preserve"> δίνουν την βέλτιστη ακρίβεια.</w:t>
+      </w:r>
+    </w:p>
+    <w:p>
+      <w:pPr>
+        <w:pStyle w:val="a3"/>
+        <w:rPr>
+          <w:sz w:val="28"/>
+          <w:szCs w:val="28"/>
+          <w:lang w:val="el-GR"/>
+        </w:rPr>
+      </w:pPr>
+      <w:r>
+        <w:rPr>
+          <w:sz w:val="28"/>
+          <w:szCs w:val="28"/>
+          <w:lang w:val="el-GR"/>
+        </w:rPr>
+        <w:drawing>
+          <wp:inline distT="0" distB="0" distL="0" distR="0" wp14:anchorId="690AF769" wp14:editId="64C25328">
+            <wp:extent cx="3077004" cy="962159"/>
+            <wp:effectExtent l="0" t="0" r="9525" b="9525"/>
+            <wp:docPr id="1961092345" name="Εικόνα 1" descr="Εικόνα που περιέχει κείμενο, γραμματοσειρά, στιγμιότυπο οθόνης, αριθμός&#10;&#10;Περιγραφή που δημιουργήθηκε αυτόματα"/>
+            <wp:cNvGraphicFramePr>
+              <a:graphicFrameLocks xmlns:a="http://schemas.openxmlformats.org/drawingml/2006/main" noChangeAspect="1"/>
+            </wp:cNvGraphicFramePr>
+            <a:graphic xmlns:a="http://schemas.openxmlformats.org/drawingml/2006/main">
+              <a:graphicData uri="http://schemas.openxmlformats.org/drawingml/2006/picture">
+                <pic:pic xmlns:pic="http://schemas.openxmlformats.org/drawingml/2006/picture">
+                  <pic:nvPicPr>
+                    <pic:cNvPr id="1961092345" name="Εικόνα 1" descr="Εικόνα που περιέχει κείμενο, γραμματοσειρά, στιγμιότυπο οθόνης, αριθμός&#10;&#10;Περιγραφή που δημιουργήθηκε αυτόματα"/>
+                    <pic:cNvPicPr/>
+                  </pic:nvPicPr>
+                  <pic:blipFill>
+                    <a:blip r:embed="rId7"/>
+                    <a:stretch>
+                      <a:fillRect/>
+                    </a:stretch>
+                  </pic:blipFill>
+                  <pic:spPr>
+                    <a:xfrm>
+                      <a:off x="0" y="0"/>
+                      <a:ext cx="3077004" cy="962159"/>
+                    </a:xfrm>
+                    <a:prstGeom prst="rect">
+                      <a:avLst/>
+                    </a:prstGeom>
+                  </pic:spPr>
+                </pic:pic>
+              </a:graphicData>
+            </a:graphic>
+          </wp:inline>
+        </w:drawing>
+      </w:r>
+    </w:p>
+    <w:p>
+      <w:pPr>
+        <w:pStyle w:val="a3"/>
+        <w:rPr>
+          <w:sz w:val="28"/>
+          <w:szCs w:val="28"/>
+          <w:lang w:val="el-GR"/>
+        </w:rPr>
+      </w:pPr>
+      <w:r>
+        <w:rPr>
+          <w:sz w:val="28"/>
+          <w:szCs w:val="28"/>
+          <w:lang w:val="el-GR"/>
+        </w:rPr>
+        <w:lastRenderedPageBreak/>
+        <w:drawing>
+          <wp:inline distT="0" distB="0" distL="0" distR="0" wp14:anchorId="0E53BDF8" wp14:editId="7ED767A8">
+            <wp:extent cx="5486400" cy="4131945"/>
+            <wp:effectExtent l="0" t="0" r="0" b="1905"/>
+            <wp:docPr id="87717965" name="Εικόνα 1" descr="Εικόνα που περιέχει κείμενο, στιγμιότυπο οθόνης, γραμμή, γράφημα&#10;&#10;Περιγραφή που δημιουργήθηκε αυτόματα"/>
+            <wp:cNvGraphicFramePr>
+              <a:graphicFrameLocks xmlns:a="http://schemas.openxmlformats.org/drawingml/2006/main" noChangeAspect="1"/>
+            </wp:cNvGraphicFramePr>
+            <a:graphic xmlns:a="http://schemas.openxmlformats.org/drawingml/2006/main">
+              <a:graphicData uri="http://schemas.openxmlformats.org/drawingml/2006/picture">
+                <pic:pic xmlns:pic="http://schemas.openxmlformats.org/drawingml/2006/picture">
+                  <pic:nvPicPr>
+                    <pic:cNvPr id="87717965" name="Εικόνα 1" descr="Εικόνα που περιέχει κείμενο, στιγμιότυπο οθόνης, γραμμή, γράφημα&#10;&#10;Περιγραφή που δημιουργήθηκε αυτόματα"/>
+                    <pic:cNvPicPr/>
+                  </pic:nvPicPr>
+                  <pic:blipFill>
+                    <a:blip r:embed="rId8"/>
+                    <a:stretch>
+                      <a:fillRect/>
+                    </a:stretch>
+                  </pic:blipFill>
+                  <pic:spPr>
+                    <a:xfrm>
+                      <a:off x="0" y="0"/>
+                      <a:ext cx="5486400" cy="4131945"/>
+                    </a:xfrm>
+                    <a:prstGeom prst="rect">
+                      <a:avLst/>
+                    </a:prstGeom>
+                  </pic:spPr>
+                </pic:pic>
+              </a:graphicData>
+            </a:graphic>
+          </wp:inline>
+        </w:drawing>
+      </w:r>
+    </w:p>
+    <w:p>
+      <w:pPr>
+        <w:pStyle w:val="a3"/>
         <w:numPr>
           <w:ilvl w:val="0"/>
           <w:numId w:val="1"/>
@@ -971,7 +1273,7 @@
     </w:p>
     <w:p>
       <w:pPr>
-        <w:pStyle w:val="ListParagraph"/>
+        <w:pStyle w:val="a3"/>
         <w:rPr>
           <w:sz w:val="28"/>
           <w:szCs w:val="28"/>
@@ -1009,6 +1311,7 @@
         </w:rPr>
         <w:t xml:space="preserve">έχουμε τις υπερπαραμέτρους </w:t>
       </w:r>
+      <w:bookmarkStart w:id="0" w:name="_Hlk157177279"/>
       <w:r>
         <w:rPr>
           <w:sz w:val="28"/>
@@ -1030,7 +1333,16 @@
           <w:szCs w:val="28"/>
           <w:lang w:val="el-GR"/>
         </w:rPr>
-        <w:t xml:space="preserve">estimators και learning_rate. </w:t>
+        <w:t xml:space="preserve">estimators και </w:t>
+      </w:r>
+      <w:bookmarkEnd w:id="0"/>
+      <w:r>
+        <w:rPr>
+          <w:sz w:val="28"/>
+          <w:szCs w:val="28"/>
+          <w:lang w:val="el-GR"/>
+        </w:rPr>
+        <w:t xml:space="preserve">learning_rate. </w:t>
       </w:r>
       <w:r>
         <w:rPr>
@@ -1121,7 +1433,7 @@
     </w:p>
     <w:p>
       <w:pPr>
-        <w:pStyle w:val="ListParagraph"/>
+        <w:pStyle w:val="a3"/>
         <w:rPr>
           <w:sz w:val="28"/>
           <w:szCs w:val="28"/>
@@ -1151,7 +1463,7 @@
                     <pic:cNvPicPr/>
                   </pic:nvPicPr>
                   <pic:blipFill>
-                    <a:blip r:embed="rId7">
+                    <a:blip r:embed="rId9">
                       <a:extLst>
                         <a:ext uri="{28A0092B-C50C-407E-A947-70E740481C1C}">
                           <a14:useLocalDpi xmlns:a14="http://schemas.microsoft.com/office/drawing/2010/main" val="0"/>
@@ -1180,7 +1492,7 @@
     </w:p>
     <w:p>
       <w:pPr>
-        <w:pStyle w:val="ListParagraph"/>
+        <w:pStyle w:val="a3"/>
         <w:rPr>
           <w:sz w:val="28"/>
           <w:szCs w:val="28"/>
@@ -1211,7 +1523,7 @@
                     <pic:cNvPicPr/>
                   </pic:nvPicPr>
                   <pic:blipFill>
-                    <a:blip r:embed="rId8">
+                    <a:blip r:embed="rId10">
                       <a:extLst>
                         <a:ext uri="{28A0092B-C50C-407E-A947-70E740481C1C}">
                           <a14:useLocalDpi xmlns:a14="http://schemas.microsoft.com/office/drawing/2010/main" val="0"/>
@@ -1240,27 +1552,27 @@
     </w:p>
     <w:p>
       <w:pPr>
-        <w:pStyle w:val="ListParagraph"/>
-        <w:rPr>
-          <w:sz w:val="28"/>
-          <w:szCs w:val="28"/>
-          <w:lang w:val="el-GR"/>
-        </w:rPr>
-      </w:pPr>
-    </w:p>
-    <w:p>
-      <w:pPr>
-        <w:pStyle w:val="ListParagraph"/>
-        <w:rPr>
-          <w:sz w:val="28"/>
-          <w:szCs w:val="28"/>
-          <w:lang w:val="el-GR"/>
-        </w:rPr>
-      </w:pPr>
-    </w:p>
-    <w:p>
-      <w:pPr>
-        <w:pStyle w:val="ListParagraph"/>
+        <w:pStyle w:val="a3"/>
+        <w:rPr>
+          <w:sz w:val="28"/>
+          <w:szCs w:val="28"/>
+          <w:lang w:val="el-GR"/>
+        </w:rPr>
+      </w:pPr>
+    </w:p>
+    <w:p>
+      <w:pPr>
+        <w:pStyle w:val="a3"/>
+        <w:rPr>
+          <w:sz w:val="28"/>
+          <w:szCs w:val="28"/>
+          <w:lang w:val="el-GR"/>
+        </w:rPr>
+      </w:pPr>
+    </w:p>
+    <w:p>
+      <w:pPr>
+        <w:pStyle w:val="a3"/>
         <w:rPr>
           <w:sz w:val="28"/>
           <w:szCs w:val="28"/>
@@ -1398,7 +1710,7 @@
     </w:p>
     <w:p>
       <w:pPr>
-        <w:pStyle w:val="ListParagraph"/>
+        <w:pStyle w:val="a3"/>
         <w:numPr>
           <w:ilvl w:val="0"/>
           <w:numId w:val="2"/>
@@ -1442,6 +1754,7 @@
           <w:lang w:val="el-GR"/>
         </w:rPr>
       </w:pPr>
+      <w:bookmarkStart w:id="1" w:name="_Hlk157177624"/>
       <w:r>
         <w:rPr>
           <w:sz w:val="28"/>
@@ -1517,7 +1830,16 @@
           <w:szCs w:val="28"/>
           <w:lang w:val="el-GR"/>
         </w:rPr>
-        <w:t>= 82.98%.</w:t>
+        <w:t>= 82.98%</w:t>
+      </w:r>
+      <w:bookmarkEnd w:id="1"/>
+      <w:r>
+        <w:rPr>
+          <w:sz w:val="28"/>
+          <w:szCs w:val="28"/>
+          <w:lang w:val="el-GR"/>
+        </w:rPr>
+        <w:t>.</w:t>
       </w:r>
       <w:r>
         <w:rPr>
@@ -1544,7 +1866,7 @@
                     </pic:cNvPicPr>
                   </pic:nvPicPr>
                   <pic:blipFill>
-                    <a:blip r:embed="rId9">
+                    <a:blip r:embed="rId11">
                       <a:extLst>
                         <a:ext uri="{28A0092B-C50C-407E-A947-70E740481C1C}">
                           <a14:useLocalDpi xmlns:a14="http://schemas.microsoft.com/office/drawing/2010/main" val="0"/>
@@ -1600,7 +1922,7 @@
                     </pic:cNvPicPr>
                   </pic:nvPicPr>
                   <pic:blipFill>
-                    <a:blip r:embed="rId10">
+                    <a:blip r:embed="rId12">
                       <a:extLst>
                         <a:ext uri="{28A0092B-C50C-407E-A947-70E740481C1C}">
                           <a14:useLocalDpi xmlns:a14="http://schemas.microsoft.com/office/drawing/2010/main" val="0"/>
@@ -1644,7 +1966,7 @@
     </w:p>
     <w:p>
       <w:pPr>
-        <w:pStyle w:val="ListParagraph"/>
+        <w:pStyle w:val="a3"/>
         <w:numPr>
           <w:ilvl w:val="0"/>
           <w:numId w:val="2"/>
@@ -1673,7 +1995,188 @@
     </w:p>
     <w:p>
       <w:pPr>
-        <w:pStyle w:val="ListParagraph"/>
+        <w:pStyle w:val="a3"/>
+        <w:rPr>
+          <w:sz w:val="28"/>
+          <w:szCs w:val="28"/>
+          <w:lang w:val="el-GR"/>
+        </w:rPr>
+      </w:pPr>
+      <w:r>
+        <w:rPr>
+          <w:sz w:val="28"/>
+          <w:szCs w:val="28"/>
+          <w:lang w:val="el-GR"/>
+        </w:rPr>
+        <w:t xml:space="preserve">Παρατηρούμε ότι η δική μας υλοποίηση μας δίνει accuracy = </w:t>
+      </w:r>
+      <w:r>
+        <w:rPr>
+          <w:sz w:val="28"/>
+          <w:szCs w:val="28"/>
+          <w:lang w:val="el-GR"/>
+        </w:rPr>
+        <w:t>54.18</w:t>
+      </w:r>
+      <w:r>
+        <w:rPr>
+          <w:sz w:val="28"/>
+          <w:szCs w:val="28"/>
+          <w:lang w:val="el-GR"/>
+        </w:rPr>
+        <w:t>% ενώ η υλοποίηση του Scikit-learn δίνει accuracy = 8</w:t>
+      </w:r>
+      <w:r>
+        <w:rPr>
+          <w:sz w:val="28"/>
+          <w:szCs w:val="28"/>
+          <w:lang w:val="el-GR"/>
+        </w:rPr>
+        <w:t>1</w:t>
+      </w:r>
+      <w:r>
+        <w:rPr>
+          <w:sz w:val="28"/>
+          <w:szCs w:val="28"/>
+          <w:lang w:val="el-GR"/>
+        </w:rPr>
+        <w:t>.</w:t>
+      </w:r>
+      <w:r>
+        <w:rPr>
+          <w:sz w:val="28"/>
+          <w:szCs w:val="28"/>
+          <w:lang w:val="el-GR"/>
+        </w:rPr>
+        <w:t>53</w:t>
+      </w:r>
+      <w:r>
+        <w:rPr>
+          <w:sz w:val="28"/>
+          <w:szCs w:val="28"/>
+          <w:lang w:val="el-GR"/>
+        </w:rPr>
+        <w:t>%</w:t>
+      </w:r>
+    </w:p>
+    <w:p>
+      <w:pPr>
+        <w:pStyle w:val="a3"/>
+        <w:rPr>
+          <w:sz w:val="28"/>
+          <w:szCs w:val="28"/>
+          <w:lang w:val="el-GR"/>
+        </w:rPr>
+      </w:pPr>
+      <w:r>
+        <w:rPr>
+          <w:sz w:val="28"/>
+          <w:szCs w:val="28"/>
+          <w:lang w:val="el-GR"/>
+        </w:rPr>
+        <w:lastRenderedPageBreak/>
+        <w:drawing>
+          <wp:inline distT="0" distB="0" distL="0" distR="0" wp14:anchorId="458A43A7" wp14:editId="645242AB">
+            <wp:extent cx="3734321" cy="971686"/>
+            <wp:effectExtent l="0" t="0" r="0" b="0"/>
+            <wp:docPr id="475007608" name="Εικόνα 1" descr="Εικόνα που περιέχει κείμενο, γραμματοσειρά, στιγμιότυπο οθόνης&#10;&#10;Περιγραφή που δημιουργήθηκε αυτόματα"/>
+            <wp:cNvGraphicFramePr>
+              <a:graphicFrameLocks xmlns:a="http://schemas.openxmlformats.org/drawingml/2006/main" noChangeAspect="1"/>
+            </wp:cNvGraphicFramePr>
+            <a:graphic xmlns:a="http://schemas.openxmlformats.org/drawingml/2006/main">
+              <a:graphicData uri="http://schemas.openxmlformats.org/drawingml/2006/picture">
+                <pic:pic xmlns:pic="http://schemas.openxmlformats.org/drawingml/2006/picture">
+                  <pic:nvPicPr>
+                    <pic:cNvPr id="475007608" name="Εικόνα 1" descr="Εικόνα που περιέχει κείμενο, γραμματοσειρά, στιγμιότυπο οθόνης&#10;&#10;Περιγραφή που δημιουργήθηκε αυτόματα"/>
+                    <pic:cNvPicPr/>
+                  </pic:nvPicPr>
+                  <pic:blipFill>
+                    <a:blip r:embed="rId13"/>
+                    <a:stretch>
+                      <a:fillRect/>
+                    </a:stretch>
+                  </pic:blipFill>
+                  <pic:spPr>
+                    <a:xfrm>
+                      <a:off x="0" y="0"/>
+                      <a:ext cx="3734321" cy="971686"/>
+                    </a:xfrm>
+                    <a:prstGeom prst="rect">
+                      <a:avLst/>
+                    </a:prstGeom>
+                  </pic:spPr>
+                </pic:pic>
+              </a:graphicData>
+            </a:graphic>
+          </wp:inline>
+        </w:drawing>
+      </w:r>
+    </w:p>
+    <w:p>
+      <w:pPr>
+        <w:pStyle w:val="a3"/>
+        <w:rPr>
+          <w:sz w:val="28"/>
+          <w:szCs w:val="28"/>
+          <w:lang w:val="el-GR"/>
+        </w:rPr>
+      </w:pPr>
+      <w:r>
+        <w:rPr>
+          <w:sz w:val="28"/>
+          <w:szCs w:val="28"/>
+          <w:lang w:val="el-GR"/>
+        </w:rPr>
+        <w:drawing>
+          <wp:inline distT="0" distB="0" distL="0" distR="0" wp14:anchorId="69CDC243" wp14:editId="3488BDC3">
+            <wp:extent cx="5486400" cy="4119245"/>
+            <wp:effectExtent l="0" t="0" r="0" b="0"/>
+            <wp:docPr id="1828707998" name="Εικόνα 1" descr="Εικόνα που περιέχει κείμενο, στιγμιότυπο οθόνης, γραμματοσειρά, γραμμή&#10;&#10;Περιγραφή που δημιουργήθηκε αυτόματα"/>
+            <wp:cNvGraphicFramePr>
+              <a:graphicFrameLocks xmlns:a="http://schemas.openxmlformats.org/drawingml/2006/main" noChangeAspect="1"/>
+            </wp:cNvGraphicFramePr>
+            <a:graphic xmlns:a="http://schemas.openxmlformats.org/drawingml/2006/main">
+              <a:graphicData uri="http://schemas.openxmlformats.org/drawingml/2006/picture">
+                <pic:pic xmlns:pic="http://schemas.openxmlformats.org/drawingml/2006/picture">
+                  <pic:nvPicPr>
+                    <pic:cNvPr id="1828707998" name="Εικόνα 1" descr="Εικόνα που περιέχει κείμενο, στιγμιότυπο οθόνης, γραμματοσειρά, γραμμή&#10;&#10;Περιγραφή που δημιουργήθηκε αυτόματα"/>
+                    <pic:cNvPicPr/>
+                  </pic:nvPicPr>
+                  <pic:blipFill>
+                    <a:blip r:embed="rId14"/>
+                    <a:stretch>
+                      <a:fillRect/>
+                    </a:stretch>
+                  </pic:blipFill>
+                  <pic:spPr>
+                    <a:xfrm>
+                      <a:off x="0" y="0"/>
+                      <a:ext cx="5486400" cy="4119245"/>
+                    </a:xfrm>
+                    <a:prstGeom prst="rect">
+                      <a:avLst/>
+                    </a:prstGeom>
+                  </pic:spPr>
+                </pic:pic>
+              </a:graphicData>
+            </a:graphic>
+          </wp:inline>
+        </w:drawing>
+      </w:r>
+    </w:p>
+    <w:p>
+      <w:pPr>
+        <w:pStyle w:val="a3"/>
+        <w:rPr>
+          <w:sz w:val="28"/>
+          <w:szCs w:val="28"/>
+          <w:lang w:val="el-GR"/>
+        </w:rPr>
+      </w:pPr>
+    </w:p>
+    <w:p>
+      <w:pPr>
+        <w:pStyle w:val="a3"/>
         <w:numPr>
           <w:ilvl w:val="0"/>
           <w:numId w:val="2"/>
@@ -1796,7 +2299,6 @@
           <w:szCs w:val="28"/>
           <w:lang w:val="el-GR"/>
         </w:rPr>
-        <w:lastRenderedPageBreak/>
         <w:drawing>
           <wp:inline distT="0" distB="0" distL="0" distR="0" wp14:anchorId="2BD4A0FA" wp14:editId="11D1A160">
             <wp:extent cx="2772162" cy="1057423"/>
@@ -1813,7 +2315,7 @@
                     <pic:cNvPicPr/>
                   </pic:nvPicPr>
                   <pic:blipFill>
-                    <a:blip r:embed="rId11">
+                    <a:blip r:embed="rId15">
                       <a:extLst>
                         <a:ext uri="{28A0092B-C50C-407E-A947-70E740481C1C}">
                           <a14:useLocalDpi xmlns:a14="http://schemas.microsoft.com/office/drawing/2010/main" val="0"/>
@@ -1856,6 +2358,7 @@
           <w:szCs w:val="28"/>
           <w:lang w:val="el-GR"/>
         </w:rPr>
+        <w:lastRenderedPageBreak/>
         <w:drawing>
           <wp:inline distT="0" distB="0" distL="0" distR="0" wp14:anchorId="2AA5637F" wp14:editId="6883E7E6">
             <wp:extent cx="5486400" cy="4114800"/>
@@ -1872,7 +2375,7 @@
                     <pic:cNvPicPr/>
                   </pic:nvPicPr>
                   <pic:blipFill>
-                    <a:blip r:embed="rId12">
+                    <a:blip r:embed="rId16">
                       <a:extLst>
                         <a:ext uri="{28A0092B-C50C-407E-A947-70E740481C1C}">
                           <a14:useLocalDpi xmlns:a14="http://schemas.microsoft.com/office/drawing/2010/main" val="0"/>
@@ -1987,7 +2490,6 @@
           <w:u w:val="single"/>
           <w:lang w:val="el-GR"/>
         </w:rPr>
-        <w:lastRenderedPageBreak/>
         <w:t xml:space="preserve">Μέρος </w:t>
       </w:r>
       <w:r>
@@ -2013,6 +2515,7 @@
           <w:noProof/>
           <w:sz w:val="28"/>
           <w:szCs w:val="28"/>
+          <w:lang w:val="el-GR"/>
         </w:rPr>
         <w:t xml:space="preserve"> </w:t>
       </w:r>
@@ -2031,6 +2534,7 @@
           <w:szCs w:val="28"/>
           <w:lang w:val="el-GR"/>
         </w:rPr>
+        <w:lastRenderedPageBreak/>
         <w:t xml:space="preserve">Υλοποιήσαμε τον αλγόριθμο </w:t>
       </w:r>
       <w:r>
@@ -2117,7 +2621,7 @@
                     </pic:cNvPicPr>
                   </pic:nvPicPr>
                   <pic:blipFill>
-                    <a:blip r:embed="rId13">
+                    <a:blip r:embed="rId17">
                       <a:extLst>
                         <a:ext uri="{28A0092B-C50C-407E-A947-70E740481C1C}">
                           <a14:useLocalDpi xmlns:a14="http://schemas.microsoft.com/office/drawing/2010/main" val="0"/>
@@ -2181,7 +2685,7 @@
                     </pic:cNvPicPr>
                   </pic:nvPicPr>
                   <pic:blipFill>
-                    <a:blip r:embed="rId14">
+                    <a:blip r:embed="rId18">
                       <a:extLst>
                         <a:ext uri="{28A0092B-C50C-407E-A947-70E740481C1C}">
                           <a14:useLocalDpi xmlns:a14="http://schemas.microsoft.com/office/drawing/2010/main" val="0"/>
@@ -2809,17 +3313,17 @@
     <w:lsdException w:name="Unresolved Mention" w:semiHidden="1" w:unhideWhenUsed="1"/>
     <w:lsdException w:name="Smart Link" w:semiHidden="1" w:unhideWhenUsed="1"/>
   </w:latentStyles>
-  <w:style w:type="paragraph" w:default="1" w:styleId="Normal">
+  <w:style w:type="paragraph" w:default="1" w:styleId="a">
     <w:name w:val="Normal"/>
     <w:qFormat/>
   </w:style>
-  <w:style w:type="character" w:default="1" w:styleId="DefaultParagraphFont">
+  <w:style w:type="character" w:default="1" w:styleId="a0">
     <w:name w:val="Default Paragraph Font"/>
     <w:uiPriority w:val="1"/>
     <w:semiHidden/>
     <w:unhideWhenUsed/>
   </w:style>
-  <w:style w:type="table" w:default="1" w:styleId="TableNormal">
+  <w:style w:type="table" w:default="1" w:styleId="a1">
     <w:name w:val="Normal Table"/>
     <w:uiPriority w:val="99"/>
     <w:semiHidden/>
@@ -2834,15 +3338,15 @@
       </w:tblCellMar>
     </w:tblPr>
   </w:style>
-  <w:style w:type="numbering" w:default="1" w:styleId="NoList">
+  <w:style w:type="numbering" w:default="1" w:styleId="a2">
     <w:name w:val="No List"/>
     <w:uiPriority w:val="99"/>
     <w:semiHidden/>
     <w:unhideWhenUsed/>
   </w:style>
-  <w:style w:type="paragraph" w:styleId="ListParagraph">
+  <w:style w:type="paragraph" w:styleId="a3">
     <w:name w:val="List Paragraph"/>
-    <w:basedOn w:val="Normal"/>
+    <w:basedOn w:val="a"/>
     <w:uiPriority w:val="34"/>
     <w:qFormat/>
     <w:rsid w:val="007F1A1D"/>

</xml_diff>

<commit_message>
id3 addition plus corrections
</commit_message>
<xml_diff>
--- a/Project2/report.docx
+++ b/Project2/report.docx
@@ -1025,29 +1025,15 @@
           <w:sz w:val="28"/>
           <w:szCs w:val="28"/>
         </w:rPr>
+        <w:t xml:space="preserve"> max_depth.</w:t>
+      </w:r>
+      <w:r>
         <w:t xml:space="preserve"> </w:t>
       </w:r>
       <w:r>
         <w:rPr>
           <w:sz w:val="28"/>
           <w:szCs w:val="28"/>
-        </w:rPr>
-        <w:t>max_depth</w:t>
-      </w:r>
-      <w:r>
-        <w:rPr>
-          <w:sz w:val="28"/>
-          <w:szCs w:val="28"/>
-        </w:rPr>
-        <w:t>.</w:t>
-      </w:r>
-      <w:r>
-        <w:t xml:space="preserve"> </w:t>
-      </w:r>
-      <w:r>
-        <w:rPr>
-          <w:sz w:val="28"/>
-          <w:szCs w:val="28"/>
           <w:lang w:val="el-GR"/>
         </w:rPr>
         <w:t xml:space="preserve">Βρήκαμε ότι οι τιμές, </w:t>
@@ -1110,15 +1096,7 @@
           <w:szCs w:val="28"/>
           <w:lang w:val="el-GR"/>
         </w:rPr>
-        <w:t xml:space="preserve"> </w:t>
-      </w:r>
-      <w:r>
-        <w:rPr>
-          <w:sz w:val="28"/>
-          <w:szCs w:val="28"/>
-          <w:lang w:val="el-GR"/>
-        </w:rPr>
-        <w:t xml:space="preserve">= </w:t>
+        <w:t xml:space="preserve"> = </w:t>
       </w:r>
       <w:r>
         <w:rPr>
@@ -1153,10 +1131,10 @@
           <w:lang w:val="el-GR"/>
         </w:rPr>
         <w:drawing>
-          <wp:inline distT="0" distB="0" distL="0" distR="0" wp14:anchorId="690AF769" wp14:editId="64C25328">
-            <wp:extent cx="3077004" cy="962159"/>
-            <wp:effectExtent l="0" t="0" r="9525" b="9525"/>
-            <wp:docPr id="1961092345" name="Εικόνα 1" descr="Εικόνα που περιέχει κείμενο, γραμματοσειρά, στιγμιότυπο οθόνης, αριθμός&#10;&#10;Περιγραφή που δημιουργήθηκε αυτόματα"/>
+          <wp:inline distT="0" distB="0" distL="0" distR="0" wp14:anchorId="62619181" wp14:editId="5417F6E6">
+            <wp:extent cx="3057952" cy="857370"/>
+            <wp:effectExtent l="0" t="0" r="0" b="0"/>
+            <wp:docPr id="1605705229" name="Εικόνα 1" descr="Εικόνα που περιέχει κείμενο, γραμματοσειρά, στιγμιότυπο οθόνης&#10;&#10;Περιγραφή που δημιουργήθηκε αυτόματα"/>
             <wp:cNvGraphicFramePr>
               <a:graphicFrameLocks xmlns:a="http://schemas.openxmlformats.org/drawingml/2006/main" noChangeAspect="1"/>
             </wp:cNvGraphicFramePr>
@@ -1164,7 +1142,7 @@
               <a:graphicData uri="http://schemas.openxmlformats.org/drawingml/2006/picture">
                 <pic:pic xmlns:pic="http://schemas.openxmlformats.org/drawingml/2006/picture">
                   <pic:nvPicPr>
-                    <pic:cNvPr id="1961092345" name="Εικόνα 1" descr="Εικόνα που περιέχει κείμενο, γραμματοσειρά, στιγμιότυπο οθόνης, αριθμός&#10;&#10;Περιγραφή που δημιουργήθηκε αυτόματα"/>
+                    <pic:cNvPr id="1605705229" name="Εικόνα 1" descr="Εικόνα που περιέχει κείμενο, γραμματοσειρά, στιγμιότυπο οθόνης&#10;&#10;Περιγραφή που δημιουργήθηκε αυτόματα"/>
                     <pic:cNvPicPr/>
                   </pic:nvPicPr>
                   <pic:blipFill>
@@ -1176,7 +1154,7 @@
                   <pic:spPr>
                     <a:xfrm>
                       <a:off x="0" y="0"/>
-                      <a:ext cx="3077004" cy="962159"/>
+                      <a:ext cx="3057952" cy="857370"/>
                     </a:xfrm>
                     <a:prstGeom prst="rect">
                       <a:avLst/>
@@ -1206,10 +1184,10 @@
         </w:rPr>
         <w:lastRenderedPageBreak/>
         <w:drawing>
-          <wp:inline distT="0" distB="0" distL="0" distR="0" wp14:anchorId="0E53BDF8" wp14:editId="7ED767A8">
-            <wp:extent cx="5486400" cy="4131945"/>
-            <wp:effectExtent l="0" t="0" r="0" b="1905"/>
-            <wp:docPr id="87717965" name="Εικόνα 1" descr="Εικόνα που περιέχει κείμενο, στιγμιότυπο οθόνης, γραμμή, γράφημα&#10;&#10;Περιγραφή που δημιουργήθηκε αυτόματα"/>
+          <wp:inline distT="0" distB="0" distL="0" distR="0" wp14:anchorId="66DCD8F5" wp14:editId="7818A719">
+            <wp:extent cx="5486400" cy="4147185"/>
+            <wp:effectExtent l="0" t="0" r="0" b="5715"/>
+            <wp:docPr id="1574736784" name="Εικόνα 1" descr="Εικόνα που περιέχει κείμενο, στιγμιότυπο οθόνης, γραμμή, διάγραμμα&#10;&#10;Περιγραφή που δημιουργήθηκε αυτόματα"/>
             <wp:cNvGraphicFramePr>
               <a:graphicFrameLocks xmlns:a="http://schemas.openxmlformats.org/drawingml/2006/main" noChangeAspect="1"/>
             </wp:cNvGraphicFramePr>
@@ -1217,7 +1195,7 @@
               <a:graphicData uri="http://schemas.openxmlformats.org/drawingml/2006/picture">
                 <pic:pic xmlns:pic="http://schemas.openxmlformats.org/drawingml/2006/picture">
                   <pic:nvPicPr>
-                    <pic:cNvPr id="87717965" name="Εικόνα 1" descr="Εικόνα που περιέχει κείμενο, στιγμιότυπο οθόνης, γραμμή, γράφημα&#10;&#10;Περιγραφή που δημιουργήθηκε αυτόματα"/>
+                    <pic:cNvPr id="1574736784" name="Εικόνα 1" descr="Εικόνα που περιέχει κείμενο, στιγμιότυπο οθόνης, γραμμή, διάγραμμα&#10;&#10;Περιγραφή που δημιουργήθηκε αυτόματα"/>
                     <pic:cNvPicPr/>
                   </pic:nvPicPr>
                   <pic:blipFill>
@@ -1229,7 +1207,7 @@
                   <pic:spPr>
                     <a:xfrm>
                       <a:off x="0" y="0"/>
-                      <a:ext cx="5486400" cy="4131945"/>
+                      <a:ext cx="5486400" cy="4147185"/>
                     </a:xfrm>
                     <a:prstGeom prst="rect">
                       <a:avLst/>
@@ -2016,7 +1994,15 @@
           <w:szCs w:val="28"/>
           <w:lang w:val="el-GR"/>
         </w:rPr>
-        <w:t>54.18</w:t>
+        <w:t>5</w:t>
+      </w:r>
+      <w:r>
+        <w:rPr>
+          <w:sz w:val="28"/>
+          <w:szCs w:val="28"/>
+          <w:lang w:val="el-GR"/>
+        </w:rPr>
+        <w:t>0.86</w:t>
       </w:r>
       <w:r>
         <w:rPr>
@@ -2070,6 +2056,7 @@
       </w:pPr>
       <w:r>
         <w:rPr>
+          <w:noProof/>
           <w:sz w:val="28"/>
           <w:szCs w:val="28"/>
           <w:lang w:val="el-GR"/>
@@ -2123,6 +2110,7 @@
       </w:pPr>
       <w:r>
         <w:rPr>
+          <w:noProof/>
           <w:sz w:val="28"/>
           <w:szCs w:val="28"/>
           <w:lang w:val="el-GR"/>

</xml_diff>